<commit_message>
Adding Class Diagram Tutorial editable documents and minor changes
</commit_message>
<xml_diff>
--- a/MDS_Material/Tutorial - Diagrama de Classes/Documento Editável - Tutorial Diagrama de Classes.docx
+++ b/MDS_Material/Tutorial - Diagrama de Classes/Documento Editável - Tutorial Diagrama de Classes.docx
@@ -5,6 +5,512 @@
     <w:p>
       <w:pPr>
         <w:pBdr/>
+        <w:contextualSpacing w:val="0"/>
+        <w:jc w:val="center"/>
+        <w:rPr>
+          <w:sz w:val="32"/>
+          <w:szCs w:val="32"/>
+        </w:rPr>
+      </w:pPr>
+      <w:r>
+        <w:drawing>
+          <wp:inline distB="114300" distT="114300" distL="114300" distR="114300">
+            <wp:extent cx="1864358" cy="928688"/>
+            <wp:effectExtent b="0" l="0" r="0" t="0"/>
+            <wp:docPr id="6" name="image17.png"/>
+            <a:graphic>
+              <a:graphicData uri="http://schemas.openxmlformats.org/drawingml/2006/picture">
+                <pic:pic>
+                  <pic:nvPicPr>
+                    <pic:cNvPr id="0" name="image17.png"/>
+                    <pic:cNvPicPr preferRelativeResize="0"/>
+                  </pic:nvPicPr>
+                  <pic:blipFill>
+                    <a:blip r:embed="rId5"/>
+                    <a:srcRect b="0" l="0" r="0" t="0"/>
+                    <a:stretch>
+                      <a:fillRect/>
+                    </a:stretch>
+                  </pic:blipFill>
+                  <pic:spPr>
+                    <a:xfrm>
+                      <a:off x="0" y="0"/>
+                      <a:ext cx="1864358" cy="928688"/>
+                    </a:xfrm>
+                    <a:prstGeom prst="rect"/>
+                    <a:ln/>
+                  </pic:spPr>
+                </pic:pic>
+              </a:graphicData>
+            </a:graphic>
+          </wp:inline>
+        </w:drawing>
+      </w:r>
+      <w:r>
+        <w:rPr>
+          <w:rtl w:val="0"/>
+        </w:rPr>
+      </w:r>
+    </w:p>
+    <w:p>
+      <w:pPr>
+        <w:pBdr/>
+        <w:contextualSpacing w:val="0"/>
+        <w:jc w:val="center"/>
+        <w:rPr>
+          <w:sz w:val="32"/>
+          <w:szCs w:val="32"/>
+        </w:rPr>
+      </w:pPr>
+      <w:r>
+        <w:rPr>
+          <w:sz w:val="32"/>
+          <w:szCs w:val="32"/>
+          <w:rtl w:val="0"/>
+        </w:rPr>
+        <w:t xml:space="preserve">Universidade de Brasília</w:t>
+      </w:r>
+    </w:p>
+    <w:p>
+      <w:pPr>
+        <w:pBdr/>
+        <w:contextualSpacing w:val="0"/>
+        <w:jc w:val="center"/>
+        <w:rPr>
+          <w:sz w:val="32"/>
+          <w:szCs w:val="32"/>
+        </w:rPr>
+      </w:pPr>
+      <w:r>
+        <w:rPr>
+          <w:sz w:val="32"/>
+          <w:szCs w:val="32"/>
+          <w:rtl w:val="0"/>
+        </w:rPr>
+        <w:t xml:space="preserve">FGA-UnB</w:t>
+      </w:r>
+    </w:p>
+    <w:p>
+      <w:pPr>
+        <w:pBdr/>
+        <w:contextualSpacing w:val="0"/>
+        <w:jc w:val="center"/>
+        <w:rPr>
+          <w:b w:val="1"/>
+          <w:sz w:val="32"/>
+          <w:szCs w:val="32"/>
+        </w:rPr>
+      </w:pPr>
+      <w:r>
+        <w:rPr>
+          <w:rtl w:val="0"/>
+        </w:rPr>
+      </w:r>
+    </w:p>
+    <w:p>
+      <w:pPr>
+        <w:pBdr/>
+        <w:contextualSpacing w:val="0"/>
+        <w:jc w:val="center"/>
+        <w:rPr>
+          <w:b w:val="1"/>
+          <w:sz w:val="32"/>
+          <w:szCs w:val="32"/>
+        </w:rPr>
+      </w:pPr>
+      <w:r>
+        <w:rPr>
+          <w:rtl w:val="0"/>
+        </w:rPr>
+      </w:r>
+    </w:p>
+    <w:p>
+      <w:pPr>
+        <w:pBdr/>
+        <w:contextualSpacing w:val="0"/>
+        <w:jc w:val="center"/>
+        <w:rPr>
+          <w:b w:val="1"/>
+          <w:sz w:val="32"/>
+          <w:szCs w:val="32"/>
+        </w:rPr>
+      </w:pPr>
+      <w:r>
+        <w:rPr>
+          <w:rtl w:val="0"/>
+        </w:rPr>
+      </w:r>
+    </w:p>
+    <w:p>
+      <w:pPr>
+        <w:pBdr/>
+        <w:contextualSpacing w:val="0"/>
+        <w:jc w:val="center"/>
+        <w:rPr>
+          <w:b w:val="1"/>
+          <w:sz w:val="32"/>
+          <w:szCs w:val="32"/>
+        </w:rPr>
+      </w:pPr>
+      <w:r>
+        <w:rPr>
+          <w:rtl w:val="0"/>
+        </w:rPr>
+      </w:r>
+    </w:p>
+    <w:p>
+      <w:pPr>
+        <w:pBdr/>
+        <w:contextualSpacing w:val="0"/>
+        <w:jc w:val="center"/>
+        <w:rPr>
+          <w:b w:val="1"/>
+          <w:sz w:val="32"/>
+          <w:szCs w:val="32"/>
+        </w:rPr>
+      </w:pPr>
+      <w:r>
+        <w:rPr>
+          <w:rtl w:val="0"/>
+        </w:rPr>
+      </w:r>
+    </w:p>
+    <w:p>
+      <w:pPr>
+        <w:pBdr/>
+        <w:contextualSpacing w:val="0"/>
+        <w:jc w:val="center"/>
+        <w:rPr>
+          <w:b w:val="1"/>
+          <w:sz w:val="32"/>
+          <w:szCs w:val="32"/>
+        </w:rPr>
+      </w:pPr>
+      <w:r>
+        <w:rPr>
+          <w:rtl w:val="0"/>
+        </w:rPr>
+      </w:r>
+    </w:p>
+    <w:p>
+      <w:pPr>
+        <w:widowControl w:val="0"/>
+        <w:pBdr/>
+        <w:spacing w:line="240" w:lineRule="auto"/>
+        <w:contextualSpacing w:val="0"/>
+        <w:jc w:val="center"/>
+        <w:rPr>
+          <w:rFonts w:ascii="Economica" w:cs="Economica" w:eastAsia="Economica" w:hAnsi="Economica"/>
+          <w:sz w:val="32"/>
+          <w:szCs w:val="32"/>
+        </w:rPr>
+      </w:pPr>
+      <w:r>
+        <w:rPr>
+          <w:rFonts w:ascii="Economica" w:cs="Economica" w:eastAsia="Economica" w:hAnsi="Economica"/>
+          <w:sz w:val="32"/>
+          <w:szCs w:val="32"/>
+          <w:rtl w:val="0"/>
+        </w:rPr>
+        <w:t xml:space="preserve">Ana Carolina Carvalho da Silva- 15/0116519</w:t>
+        <w:br w:type="textWrapping"/>
+        <w:t xml:space="preserve">Arthur Barbosa Diniz - 15/0118457</w:t>
+        <w:br w:type="textWrapping"/>
+        <w:t xml:space="preserve">Guilherme Augusto Nunes Silva -15/0128134</w:t>
+        <w:br w:type="textWrapping"/>
+        <w:t xml:space="preserve">Ícaro Pereira de Oliveira - 15/0129807</w:t>
+      </w:r>
+    </w:p>
+    <w:p>
+      <w:pPr>
+        <w:widowControl w:val="0"/>
+        <w:pBdr/>
+        <w:spacing w:after="240" w:line="240" w:lineRule="auto"/>
+        <w:contextualSpacing w:val="0"/>
+        <w:jc w:val="center"/>
+        <w:rPr>
+          <w:b w:val="1"/>
+          <w:sz w:val="32"/>
+          <w:szCs w:val="32"/>
+        </w:rPr>
+      </w:pPr>
+      <w:r>
+        <w:rPr>
+          <w:rFonts w:ascii="Economica" w:cs="Economica" w:eastAsia="Economica" w:hAnsi="Economica"/>
+          <w:sz w:val="32"/>
+          <w:szCs w:val="32"/>
+          <w:rtl w:val="0"/>
+        </w:rPr>
+        <w:t xml:space="preserve">Weyler Almeida Gomes - 14/0053298</w:t>
+      </w:r>
+      <w:r>
+        <w:rPr>
+          <w:rtl w:val="0"/>
+        </w:rPr>
+      </w:r>
+    </w:p>
+    <w:p>
+      <w:pPr>
+        <w:pBdr/>
+        <w:contextualSpacing w:val="0"/>
+        <w:jc w:val="both"/>
+        <w:rPr>
+          <w:b w:val="1"/>
+          <w:sz w:val="32"/>
+          <w:szCs w:val="32"/>
+        </w:rPr>
+      </w:pPr>
+      <w:r>
+        <w:rPr>
+          <w:rtl w:val="0"/>
+        </w:rPr>
+      </w:r>
+    </w:p>
+    <w:p>
+      <w:pPr>
+        <w:pBdr/>
+        <w:contextualSpacing w:val="0"/>
+        <w:jc w:val="both"/>
+        <w:rPr>
+          <w:b w:val="1"/>
+          <w:sz w:val="32"/>
+          <w:szCs w:val="32"/>
+        </w:rPr>
+      </w:pPr>
+      <w:r>
+        <w:rPr>
+          <w:rtl w:val="0"/>
+        </w:rPr>
+      </w:r>
+    </w:p>
+    <w:p>
+      <w:pPr>
+        <w:pBdr/>
+        <w:contextualSpacing w:val="0"/>
+        <w:jc w:val="both"/>
+        <w:rPr>
+          <w:b w:val="1"/>
+          <w:sz w:val="32"/>
+          <w:szCs w:val="32"/>
+        </w:rPr>
+      </w:pPr>
+      <w:r>
+        <w:rPr>
+          <w:rtl w:val="0"/>
+        </w:rPr>
+      </w:r>
+    </w:p>
+    <w:p>
+      <w:pPr>
+        <w:pBdr/>
+        <w:contextualSpacing w:val="0"/>
+        <w:jc w:val="both"/>
+        <w:rPr>
+          <w:b w:val="1"/>
+          <w:sz w:val="32"/>
+          <w:szCs w:val="32"/>
+        </w:rPr>
+      </w:pPr>
+      <w:r>
+        <w:rPr>
+          <w:rtl w:val="0"/>
+        </w:rPr>
+      </w:r>
+    </w:p>
+    <w:p>
+      <w:pPr>
+        <w:pBdr/>
+        <w:contextualSpacing w:val="0"/>
+        <w:jc w:val="both"/>
+        <w:rPr>
+          <w:b w:val="1"/>
+          <w:sz w:val="32"/>
+          <w:szCs w:val="32"/>
+        </w:rPr>
+      </w:pPr>
+      <w:r>
+        <w:rPr>
+          <w:rtl w:val="0"/>
+        </w:rPr>
+      </w:r>
+    </w:p>
+    <w:p>
+      <w:pPr>
+        <w:pBdr/>
+        <w:contextualSpacing w:val="0"/>
+        <w:jc w:val="both"/>
+        <w:rPr>
+          <w:b w:val="1"/>
+          <w:sz w:val="32"/>
+          <w:szCs w:val="32"/>
+        </w:rPr>
+      </w:pPr>
+      <w:r>
+        <w:rPr>
+          <w:rtl w:val="0"/>
+        </w:rPr>
+      </w:r>
+    </w:p>
+    <w:p>
+      <w:pPr>
+        <w:pBdr/>
+        <w:contextualSpacing w:val="0"/>
+        <w:jc w:val="both"/>
+        <w:rPr>
+          <w:b w:val="1"/>
+          <w:sz w:val="32"/>
+          <w:szCs w:val="32"/>
+        </w:rPr>
+      </w:pPr>
+      <w:r>
+        <w:rPr>
+          <w:rtl w:val="0"/>
+        </w:rPr>
+      </w:r>
+    </w:p>
+    <w:p>
+      <w:pPr>
+        <w:pBdr/>
+        <w:contextualSpacing w:val="0"/>
+        <w:jc w:val="center"/>
+        <w:rPr>
+          <w:b w:val="1"/>
+          <w:sz w:val="32"/>
+          <w:szCs w:val="32"/>
+        </w:rPr>
+      </w:pPr>
+      <w:r>
+        <w:rPr>
+          <w:b w:val="1"/>
+          <w:sz w:val="48"/>
+          <w:szCs w:val="48"/>
+          <w:rtl w:val="0"/>
+        </w:rPr>
+        <w:t xml:space="preserve">Tutorial Diagrama de Classes</w:t>
+      </w:r>
+      <w:r>
+        <w:rPr>
+          <w:rtl w:val="0"/>
+        </w:rPr>
+      </w:r>
+    </w:p>
+    <w:p>
+      <w:pPr>
+        <w:pBdr/>
+        <w:spacing w:line="276" w:lineRule="auto"/>
+        <w:ind w:left="0" w:firstLine="0"/>
+        <w:contextualSpacing w:val="0"/>
+        <w:jc w:val="both"/>
+        <w:rPr>
+          <w:b w:val="1"/>
+          <w:sz w:val="32"/>
+          <w:szCs w:val="32"/>
+        </w:rPr>
+      </w:pPr>
+      <w:r>
+        <w:rPr>
+          <w:rtl w:val="0"/>
+        </w:rPr>
+      </w:r>
+    </w:p>
+    <w:p>
+      <w:pPr>
+        <w:pBdr/>
+        <w:spacing w:line="276" w:lineRule="auto"/>
+        <w:ind w:left="0" w:firstLine="0"/>
+        <w:contextualSpacing w:val="0"/>
+        <w:jc w:val="both"/>
+        <w:rPr>
+          <w:b w:val="1"/>
+          <w:sz w:val="32"/>
+          <w:szCs w:val="32"/>
+        </w:rPr>
+      </w:pPr>
+      <w:r>
+        <w:rPr>
+          <w:rtl w:val="0"/>
+        </w:rPr>
+      </w:r>
+    </w:p>
+    <w:p>
+      <w:pPr>
+        <w:pBdr/>
+        <w:spacing w:line="276" w:lineRule="auto"/>
+        <w:ind w:left="0" w:firstLine="0"/>
+        <w:contextualSpacing w:val="0"/>
+        <w:jc w:val="both"/>
+        <w:rPr>
+          <w:b w:val="1"/>
+          <w:sz w:val="32"/>
+          <w:szCs w:val="32"/>
+        </w:rPr>
+      </w:pPr>
+      <w:r>
+        <w:rPr>
+          <w:rtl w:val="0"/>
+        </w:rPr>
+      </w:r>
+    </w:p>
+    <w:p>
+      <w:pPr>
+        <w:pBdr/>
+        <w:spacing w:line="276" w:lineRule="auto"/>
+        <w:ind w:left="0" w:firstLine="0"/>
+        <w:contextualSpacing w:val="0"/>
+        <w:jc w:val="both"/>
+        <w:rPr>
+          <w:b w:val="1"/>
+          <w:sz w:val="32"/>
+          <w:szCs w:val="32"/>
+        </w:rPr>
+      </w:pPr>
+      <w:r>
+        <w:rPr>
+          <w:rtl w:val="0"/>
+        </w:rPr>
+      </w:r>
+    </w:p>
+    <w:p>
+      <w:pPr>
+        <w:pBdr/>
+        <w:spacing w:line="276" w:lineRule="auto"/>
+        <w:ind w:left="0" w:firstLine="0"/>
+        <w:contextualSpacing w:val="0"/>
+        <w:jc w:val="both"/>
+        <w:rPr>
+          <w:b w:val="1"/>
+          <w:sz w:val="32"/>
+          <w:szCs w:val="32"/>
+        </w:rPr>
+      </w:pPr>
+      <w:r>
+        <w:rPr>
+          <w:rtl w:val="0"/>
+        </w:rPr>
+      </w:r>
+    </w:p>
+    <w:p>
+      <w:pPr>
+        <w:pBdr/>
+        <w:spacing w:line="276" w:lineRule="auto"/>
+        <w:ind w:left="0" w:firstLine="0"/>
+        <w:contextualSpacing w:val="0"/>
+        <w:jc w:val="both"/>
+        <w:rPr>
+          <w:b w:val="1"/>
+          <w:sz w:val="32"/>
+          <w:szCs w:val="32"/>
+        </w:rPr>
+      </w:pPr>
+      <w:r>
+        <w:rPr>
+          <w:rtl w:val="0"/>
+        </w:rPr>
+      </w:r>
+    </w:p>
+    <w:p>
+      <w:pPr>
+        <w:pBdr/>
         <w:spacing w:line="276" w:lineRule="auto"/>
         <w:ind w:left="0" w:firstLine="0"/>
         <w:contextualSpacing w:val="0"/>
@@ -289,16 +795,16 @@
           <wp:inline distB="19050" distT="19050" distL="19050" distR="19050">
             <wp:extent cx="2218350" cy="1252538"/>
             <wp:effectExtent b="0" l="0" r="0" t="0"/>
-            <wp:docPr id="10" name="image20.jpg"/>
+            <wp:docPr id="11" name="image22.jpg"/>
             <a:graphic>
               <a:graphicData uri="http://schemas.openxmlformats.org/drawingml/2006/picture">
                 <pic:pic>
                   <pic:nvPicPr>
-                    <pic:cNvPr id="0" name="image20.jpg"/>
+                    <pic:cNvPr id="0" name="image22.jpg"/>
                     <pic:cNvPicPr preferRelativeResize="0"/>
                   </pic:nvPicPr>
                   <pic:blipFill>
-                    <a:blip r:embed="rId5"/>
+                    <a:blip r:embed="rId6"/>
                     <a:srcRect b="0" l="0" r="0" t="0"/>
                     <a:stretch>
                       <a:fillRect/>
@@ -944,16 +1450,16 @@
           <wp:inline distB="19050" distT="19050" distL="19050" distR="19050">
             <wp:extent cx="1673062" cy="1223066"/>
             <wp:effectExtent b="0" l="0" r="0" t="0"/>
-            <wp:docPr id="4" name="image14.jpg"/>
+            <wp:docPr id="4" name="image13.jpg"/>
             <a:graphic>
               <a:graphicData uri="http://schemas.openxmlformats.org/drawingml/2006/picture">
                 <pic:pic>
                   <pic:nvPicPr>
-                    <pic:cNvPr id="0" name="image14.jpg"/>
+                    <pic:cNvPr id="0" name="image13.jpg"/>
                     <pic:cNvPicPr preferRelativeResize="0"/>
                   </pic:nvPicPr>
                   <pic:blipFill>
-                    <a:blip r:embed="rId6"/>
+                    <a:blip r:embed="rId7"/>
                     <a:srcRect b="0" l="0" r="0" t="0"/>
                     <a:stretch>
                       <a:fillRect/>
@@ -1197,16 +1703,16 @@
           <wp:inline distB="19050" distT="19050" distL="19050" distR="19050">
             <wp:extent cx="2738438" cy="1358494"/>
             <wp:effectExtent b="0" l="0" r="0" t="0"/>
-            <wp:docPr id="8" name="image18.jpg"/>
+            <wp:docPr id="9" name="image20.jpg"/>
             <a:graphic>
               <a:graphicData uri="http://schemas.openxmlformats.org/drawingml/2006/picture">
                 <pic:pic>
                   <pic:nvPicPr>
-                    <pic:cNvPr id="0" name="image18.jpg"/>
+                    <pic:cNvPr id="0" name="image20.jpg"/>
                     <pic:cNvPicPr preferRelativeResize="0"/>
                   </pic:nvPicPr>
                   <pic:blipFill>
-                    <a:blip r:embed="rId7"/>
+                    <a:blip r:embed="rId8"/>
                     <a:srcRect b="0" l="0" r="0" t="0"/>
                     <a:stretch>
                       <a:fillRect/>
@@ -1832,16 +2338,16 @@
           <wp:inline distB="114300" distT="114300" distL="114300" distR="114300">
             <wp:extent cx="4483606" cy="814388"/>
             <wp:effectExtent b="0" l="0" r="0" t="0"/>
-            <wp:docPr id="6" name="image16.png"/>
+            <wp:docPr id="7" name="image18.png"/>
             <a:graphic>
               <a:graphicData uri="http://schemas.openxmlformats.org/drawingml/2006/picture">
                 <pic:pic>
                   <pic:nvPicPr>
-                    <pic:cNvPr id="0" name="image16.png"/>
+                    <pic:cNvPr id="0" name="image18.png"/>
                     <pic:cNvPicPr preferRelativeResize="0"/>
                   </pic:nvPicPr>
                   <pic:blipFill>
-                    <a:blip r:embed="rId8"/>
+                    <a:blip r:embed="rId9"/>
                     <a:srcRect b="0" l="0" r="0" t="0"/>
                     <a:stretch>
                       <a:fillRect/>
@@ -1982,16 +2488,16 @@
           <wp:inline distB="114300" distT="114300" distL="114300" distR="114300">
             <wp:extent cx="4297200" cy="908214"/>
             <wp:effectExtent b="0" l="0" r="0" t="0"/>
-            <wp:docPr id="5" name="image15.jpg"/>
+            <wp:docPr id="5" name="image14.jpg"/>
             <a:graphic>
               <a:graphicData uri="http://schemas.openxmlformats.org/drawingml/2006/picture">
                 <pic:pic>
                   <pic:nvPicPr>
-                    <pic:cNvPr id="0" name="image15.jpg"/>
+                    <pic:cNvPr id="0" name="image14.jpg"/>
                     <pic:cNvPicPr preferRelativeResize="0"/>
                   </pic:nvPicPr>
                   <pic:blipFill>
-                    <a:blip r:embed="rId9"/>
+                    <a:blip r:embed="rId10"/>
                     <a:srcRect b="0" l="0" r="0" t="0"/>
                     <a:stretch>
                       <a:fillRect/>
@@ -2131,16 +2637,16 @@
           <wp:inline distB="114300" distT="114300" distL="114300" distR="114300">
             <wp:extent cx="4316250" cy="1221228"/>
             <wp:effectExtent b="0" l="0" r="0" t="0"/>
-            <wp:docPr id="2" name="image12.jpg"/>
+            <wp:docPr id="2" name="image11.jpg"/>
             <a:graphic>
               <a:graphicData uri="http://schemas.openxmlformats.org/drawingml/2006/picture">
                 <pic:pic>
                   <pic:nvPicPr>
-                    <pic:cNvPr id="0" name="image12.jpg"/>
+                    <pic:cNvPr id="0" name="image11.jpg"/>
                     <pic:cNvPicPr preferRelativeResize="0"/>
                   </pic:nvPicPr>
                   <pic:blipFill>
-                    <a:blip r:embed="rId10"/>
+                    <a:blip r:embed="rId11"/>
                     <a:srcRect b="0" l="0" r="0" t="0"/>
                     <a:stretch>
                       <a:fillRect/>
@@ -2438,16 +2944,16 @@
           <wp:inline distB="114300" distT="114300" distL="114300" distR="114300">
             <wp:extent cx="4611525" cy="2883358"/>
             <wp:effectExtent b="0" l="0" r="0" t="0"/>
-            <wp:docPr id="3" name="image13.jpg"/>
+            <wp:docPr id="3" name="image12.jpg"/>
             <a:graphic>
               <a:graphicData uri="http://schemas.openxmlformats.org/drawingml/2006/picture">
                 <pic:pic>
                   <pic:nvPicPr>
-                    <pic:cNvPr id="0" name="image13.jpg"/>
+                    <pic:cNvPr id="0" name="image12.jpg"/>
                     <pic:cNvPicPr preferRelativeResize="0"/>
                   </pic:nvPicPr>
                   <pic:blipFill>
-                    <a:blip r:embed="rId11"/>
+                    <a:blip r:embed="rId12"/>
                     <a:srcRect b="0" l="0" r="0" t="0"/>
                     <a:stretch>
                       <a:fillRect/>
@@ -2597,16 +3103,16 @@
           <wp:inline distB="114300" distT="114300" distL="114300" distR="114300">
             <wp:extent cx="5731200" cy="1358900"/>
             <wp:effectExtent b="0" l="0" r="0" t="0"/>
-            <wp:docPr id="9" name="image19.jpg"/>
+            <wp:docPr id="10" name="image21.jpg"/>
             <a:graphic>
               <a:graphicData uri="http://schemas.openxmlformats.org/drawingml/2006/picture">
                 <pic:pic>
                   <pic:nvPicPr>
-                    <pic:cNvPr id="0" name="image19.jpg"/>
+                    <pic:cNvPr id="0" name="image21.jpg"/>
                     <pic:cNvPicPr preferRelativeResize="0"/>
                   </pic:nvPicPr>
                   <pic:blipFill>
-                    <a:blip r:embed="rId12"/>
+                    <a:blip r:embed="rId13"/>
                     <a:srcRect b="0" l="0" r="0" t="0"/>
                     <a:stretch>
                       <a:fillRect/>
@@ -2769,16 +3275,16 @@
           <wp:inline distB="114300" distT="114300" distL="114300" distR="114300">
             <wp:extent cx="5343525" cy="3133725"/>
             <wp:effectExtent b="0" l="0" r="0" t="0"/>
-            <wp:docPr id="1" name="image8.jpg"/>
+            <wp:docPr id="1" name="image10.jpg"/>
             <a:graphic>
               <a:graphicData uri="http://schemas.openxmlformats.org/drawingml/2006/picture">
                 <pic:pic>
                   <pic:nvPicPr>
-                    <pic:cNvPr id="0" name="image8.jpg"/>
+                    <pic:cNvPr id="0" name="image10.jpg"/>
                     <pic:cNvPicPr preferRelativeResize="0"/>
                   </pic:nvPicPr>
                   <pic:blipFill>
-                    <a:blip r:embed="rId13"/>
+                    <a:blip r:embed="rId14"/>
                     <a:srcRect b="0" l="0" r="0" t="0"/>
                     <a:stretch>
                       <a:fillRect/>
@@ -3005,16 +3511,16 @@
           <wp:inline distB="114300" distT="114300" distL="114300" distR="114300">
             <wp:extent cx="4868700" cy="2747405"/>
             <wp:effectExtent b="0" l="0" r="0" t="0"/>
-            <wp:docPr id="7" name="image17.jpg"/>
+            <wp:docPr id="8" name="image19.jpg"/>
             <a:graphic>
               <a:graphicData uri="http://schemas.openxmlformats.org/drawingml/2006/picture">
                 <pic:pic>
                   <pic:nvPicPr>
-                    <pic:cNvPr id="0" name="image17.jpg"/>
+                    <pic:cNvPr id="0" name="image19.jpg"/>
                     <pic:cNvPicPr preferRelativeResize="0"/>
                   </pic:nvPicPr>
                   <pic:blipFill>
-                    <a:blip r:embed="rId14"/>
+                    <a:blip r:embed="rId15"/>
                     <a:srcRect b="0" l="0" r="0" t="0"/>
                     <a:stretch>
                       <a:fillRect/>
@@ -3494,7 +4000,7 @@
         </w:rPr>
         <w:t xml:space="preserve">, Disponível em: &lt;</w:t>
       </w:r>
-      <w:hyperlink r:id="rId15">
+      <w:hyperlink r:id="rId16">
         <w:r>
           <w:rPr>
             <w:rtl w:val="0"/>
@@ -3543,7 +4049,7 @@
         </w:rPr>
         <w:t xml:space="preserve">, Disponível em: &lt;</w:t>
       </w:r>
-      <w:hyperlink r:id="rId16">
+      <w:hyperlink r:id="rId17">
         <w:r>
           <w:rPr>
             <w:rtl w:val="0"/>
@@ -3578,7 +4084,7 @@
         </w:rPr>
         <w:t xml:space="preserve">SAUVÉ, Jacques Philippe. Diagramas - Construindo um diagrama UML, Disponível em: &lt;</w:t>
       </w:r>
-      <w:hyperlink r:id="rId17">
+      <w:hyperlink r:id="rId18">
         <w:r>
           <w:rPr>
             <w:rtl w:val="0"/>
@@ -3637,7 +4143,7 @@
         </w:rPr>
         <w:t xml:space="preserve">. Disponível em: &lt;</w:t>
       </w:r>
-      <w:hyperlink r:id="rId18">
+      <w:hyperlink r:id="rId19">
         <w:r>
           <w:rPr>
             <w:rtl w:val="0"/>
@@ -3697,7 +4203,7 @@
         </w:rPr>
         <w:t xml:space="preserve">. Disponível em: &lt;</w:t>
       </w:r>
-      <w:hyperlink r:id="rId19">
+      <w:hyperlink r:id="rId20">
         <w:r>
           <w:rPr>
             <w:rtl w:val="0"/>

</xml_diff>